<commit_message>
update code before reinstall window
</commit_message>
<xml_diff>
--- a/Bao-Cao-CG.docx
+++ b/Bao-Cao-CG.docx
@@ -327,8 +327,10 @@
           <w:sz w:val="28"/>
           <w:szCs w:val="28"/>
         </w:rPr>
-        <w:t>Hung Le Tan</w:t>
-      </w:r>
+        <w:t>Le Tan Hung</w:t>
+      </w:r>
+      <w:bookmarkStart w:id="0" w:name="_GoBack"/>
+      <w:bookmarkEnd w:id="0"/>
     </w:p>
     <w:p>
       <w:pPr>
@@ -588,7 +590,17 @@
           <w:szCs w:val="28"/>
           <w:lang w:val="en-GB"/>
         </w:rPr>
-        <w:t>ID: 2012</w:t>
+        <w:t xml:space="preserve">ID: </w:t>
+      </w:r>
+      <w:r>
+        <w:rPr>
+          <w:rFonts w:ascii="Times New Roman" w:eastAsia="Calibri" w:hAnsi="Times New Roman" w:cs="Times New Roman"/>
+          <w:bCs/>
+          <w:sz w:val="28"/>
+          <w:szCs w:val="28"/>
+          <w:lang w:val="en-GB"/>
+        </w:rPr>
+        <w:t>20128568</w:t>
       </w:r>
     </w:p>
     <w:p>
@@ -961,12 +973,13 @@
     <w:sdt>
       <w:sdtPr>
         <w:rPr>
-          <w:rFonts w:ascii="Times New Roman" w:hAnsi="Times New Roman" w:cs="Times New Roman"/>
+          <w:rFonts w:ascii="Times New Roman" w:eastAsiaTheme="minorEastAsia" w:hAnsi="Times New Roman" w:cs="Times New Roman"/>
           <w:b/>
           <w:bCs/>
           <w:color w:val="auto"/>
           <w:sz w:val="36"/>
           <w:szCs w:val="36"/>
+          <w:lang w:eastAsia="ja-JP"/>
         </w:rPr>
         <w:id w:val="2023515246"/>
         <w:docPartObj>
@@ -976,11 +989,9 @@
       </w:sdtPr>
       <w:sdtEndPr>
         <w:rPr>
-          <w:rFonts w:eastAsiaTheme="minorEastAsia"/>
           <w:noProof/>
           <w:sz w:val="28"/>
           <w:szCs w:val="28"/>
-          <w:lang w:eastAsia="ja-JP"/>
         </w:rPr>
       </w:sdtEndPr>
       <w:sdtContent>
@@ -3008,7 +3019,7 @@
           <w:szCs w:val="28"/>
         </w:rPr>
       </w:pPr>
-      <w:bookmarkStart w:id="0" w:name="_Toc28263245"/>
+      <w:bookmarkStart w:id="1" w:name="_Toc28263245"/>
       <w:r>
         <w:rPr>
           <w:rFonts w:ascii="Times New Roman" w:hAnsi="Times New Roman" w:cs="Times New Roman"/>
@@ -3018,7 +3029,7 @@
         </w:rPr>
         <w:t>Table of Work breakdown structure</w:t>
       </w:r>
-      <w:bookmarkEnd w:id="0"/>
+      <w:bookmarkEnd w:id="1"/>
     </w:p>
     <w:p>
       <w:pPr>
@@ -3038,8 +3049,8 @@
       <w:tblGrid>
         <w:gridCol w:w="1558"/>
         <w:gridCol w:w="1558"/>
-        <w:gridCol w:w="1919"/>
-        <w:gridCol w:w="1197"/>
+        <w:gridCol w:w="1699"/>
+        <w:gridCol w:w="1417"/>
         <w:gridCol w:w="1559"/>
         <w:gridCol w:w="1559"/>
       </w:tblGrid>
@@ -3062,7 +3073,7 @@
         </w:tc>
         <w:tc>
           <w:tcPr>
-            <w:tcW w:w="1919" w:type="dxa"/>
+            <w:tcW w:w="1699" w:type="dxa"/>
           </w:tcPr>
           <w:p>
             <w:pPr>
@@ -3085,7 +3096,7 @@
         </w:tc>
         <w:tc>
           <w:tcPr>
-            <w:tcW w:w="1197" w:type="dxa"/>
+            <w:tcW w:w="1417" w:type="dxa"/>
           </w:tcPr>
           <w:p>
             <w:pPr>
@@ -3221,7 +3232,7 @@
         </w:tc>
         <w:tc>
           <w:tcPr>
-            <w:tcW w:w="1919" w:type="dxa"/>
+            <w:tcW w:w="1699" w:type="dxa"/>
           </w:tcPr>
           <w:p>
             <w:pPr>
@@ -3236,7 +3247,7 @@
         </w:tc>
         <w:tc>
           <w:tcPr>
-            <w:tcW w:w="1197" w:type="dxa"/>
+            <w:tcW w:w="1417" w:type="dxa"/>
           </w:tcPr>
           <w:p>
             <w:pPr>
@@ -3346,7 +3357,7 @@
         </w:tc>
         <w:tc>
           <w:tcPr>
-            <w:tcW w:w="1919" w:type="dxa"/>
+            <w:tcW w:w="1699" w:type="dxa"/>
           </w:tcPr>
           <w:p>
             <w:pPr>
@@ -3369,7 +3380,7 @@
         </w:tc>
         <w:tc>
           <w:tcPr>
-            <w:tcW w:w="1197" w:type="dxa"/>
+            <w:tcW w:w="1417" w:type="dxa"/>
           </w:tcPr>
           <w:p>
             <w:pPr>
@@ -3471,7 +3482,7 @@
         </w:tc>
         <w:tc>
           <w:tcPr>
-            <w:tcW w:w="1919" w:type="dxa"/>
+            <w:tcW w:w="1699" w:type="dxa"/>
           </w:tcPr>
           <w:p>
             <w:pPr>
@@ -3494,7 +3505,7 @@
         </w:tc>
         <w:tc>
           <w:tcPr>
-            <w:tcW w:w="1197" w:type="dxa"/>
+            <w:tcW w:w="1417" w:type="dxa"/>
           </w:tcPr>
           <w:p>
             <w:pPr>
@@ -3588,7 +3599,7 @@
         </w:tc>
         <w:tc>
           <w:tcPr>
-            <w:tcW w:w="1919" w:type="dxa"/>
+            <w:tcW w:w="1699" w:type="dxa"/>
           </w:tcPr>
           <w:p>
             <w:pPr>
@@ -3603,7 +3614,7 @@
         </w:tc>
         <w:tc>
           <w:tcPr>
-            <w:tcW w:w="1197" w:type="dxa"/>
+            <w:tcW w:w="1417" w:type="dxa"/>
           </w:tcPr>
           <w:p>
             <w:pPr>
@@ -3697,7 +3708,7 @@
         </w:tc>
         <w:tc>
           <w:tcPr>
-            <w:tcW w:w="1919" w:type="dxa"/>
+            <w:tcW w:w="1699" w:type="dxa"/>
           </w:tcPr>
           <w:p>
             <w:pPr>
@@ -3720,7 +3731,7 @@
         </w:tc>
         <w:tc>
           <w:tcPr>
-            <w:tcW w:w="1197" w:type="dxa"/>
+            <w:tcW w:w="1417" w:type="dxa"/>
           </w:tcPr>
           <w:p>
             <w:pPr>
@@ -3822,7 +3833,7 @@
         </w:tc>
         <w:tc>
           <w:tcPr>
-            <w:tcW w:w="1919" w:type="dxa"/>
+            <w:tcW w:w="1699" w:type="dxa"/>
           </w:tcPr>
           <w:p>
             <w:pPr>
@@ -3845,7 +3856,7 @@
         </w:tc>
         <w:tc>
           <w:tcPr>
-            <w:tcW w:w="1197" w:type="dxa"/>
+            <w:tcW w:w="1417" w:type="dxa"/>
           </w:tcPr>
           <w:p>
             <w:pPr>
@@ -3950,6 +3961,24 @@
     </w:p>
     <w:p>
       <w:pPr>
+        <w:spacing w:after="160" w:line="259" w:lineRule="auto"/>
+        <w:rPr>
+          <w:rFonts w:ascii="Times New Roman" w:hAnsi="Times New Roman" w:cs="Times New Roman"/>
+          <w:sz w:val="28"/>
+          <w:szCs w:val="28"/>
+        </w:rPr>
+      </w:pPr>
+      <w:r>
+        <w:rPr>
+          <w:rFonts w:ascii="Times New Roman" w:hAnsi="Times New Roman" w:cs="Times New Roman"/>
+          <w:sz w:val="28"/>
+          <w:szCs w:val="28"/>
+        </w:rPr>
+        <w:br w:type="page"/>
+      </w:r>
+    </w:p>
+    <w:p>
+      <w:pPr>
         <w:jc w:val="center"/>
         <w:rPr>
           <w:rFonts w:ascii="Times New Roman" w:hAnsi="Times New Roman" w:cs="Times New Roman"/>
@@ -3973,7 +4002,6 @@
           <w:sz w:val="40"/>
           <w:szCs w:val="40"/>
         </w:rPr>
-        <w:lastRenderedPageBreak/>
         <w:t>Shooting</w:t>
       </w:r>
       <w:r>
@@ -4017,7 +4045,7 @@
           <w:szCs w:val="28"/>
         </w:rPr>
       </w:pPr>
-      <w:bookmarkStart w:id="1" w:name="_Toc28263246"/>
+      <w:bookmarkStart w:id="2" w:name="_Toc28263246"/>
       <w:r>
         <w:rPr>
           <w:rFonts w:ascii="Times New Roman" w:hAnsi="Times New Roman" w:cs="Times New Roman"/>
@@ -4028,7 +4056,7 @@
         </w:rPr>
         <w:t>Reason we choose this game</w:t>
       </w:r>
-      <w:bookmarkEnd w:id="1"/>
+      <w:bookmarkEnd w:id="2"/>
     </w:p>
     <w:p>
       <w:pPr>
@@ -4204,7 +4232,7 @@
           <w:szCs w:val="28"/>
         </w:rPr>
       </w:pPr>
-      <w:bookmarkStart w:id="2" w:name="_Toc28263247"/>
+      <w:bookmarkStart w:id="3" w:name="_Toc28263247"/>
       <w:r>
         <w:rPr>
           <w:rFonts w:ascii="Times New Roman" w:hAnsi="Times New Roman" w:cs="Times New Roman"/>
@@ -4215,7 +4243,7 @@
         </w:rPr>
         <w:t>Game overview</w:t>
       </w:r>
-      <w:bookmarkEnd w:id="2"/>
+      <w:bookmarkEnd w:id="3"/>
       <w:r>
         <w:rPr>
           <w:rFonts w:ascii="Times New Roman" w:hAnsi="Times New Roman" w:cs="Times New Roman"/>
@@ -4242,7 +4270,7 @@
           <w:szCs w:val="28"/>
         </w:rPr>
       </w:pPr>
-      <w:bookmarkStart w:id="3" w:name="_Toc28263248"/>
+      <w:bookmarkStart w:id="4" w:name="_Toc28263248"/>
       <w:r>
         <w:rPr>
           <w:rFonts w:ascii="Times New Roman" w:hAnsi="Times New Roman" w:cs="Times New Roman"/>
@@ -4251,7 +4279,7 @@
         </w:rPr>
         <w:t>Game concept</w:t>
       </w:r>
-      <w:bookmarkEnd w:id="3"/>
+      <w:bookmarkEnd w:id="4"/>
     </w:p>
     <w:p>
       <w:pPr>
@@ -4354,7 +4382,7 @@
           <w:szCs w:val="28"/>
         </w:rPr>
       </w:pPr>
-      <w:bookmarkStart w:id="4" w:name="_Toc28263249"/>
+      <w:bookmarkStart w:id="5" w:name="_Toc28263249"/>
       <w:r>
         <w:rPr>
           <w:rFonts w:ascii="Times New Roman" w:hAnsi="Times New Roman" w:cs="Times New Roman"/>
@@ -4363,7 +4391,7 @@
         </w:rPr>
         <w:t>Genre</w:t>
       </w:r>
-      <w:bookmarkEnd w:id="4"/>
+      <w:bookmarkEnd w:id="5"/>
     </w:p>
     <w:p>
       <w:pPr>
@@ -4394,7 +4422,7 @@
           <w:szCs w:val="28"/>
         </w:rPr>
       </w:pPr>
-      <w:bookmarkStart w:id="5" w:name="_Toc28263250"/>
+      <w:bookmarkStart w:id="6" w:name="_Toc28263250"/>
       <w:r>
         <w:rPr>
           <w:rFonts w:ascii="Times New Roman" w:hAnsi="Times New Roman" w:cs="Times New Roman"/>
@@ -4413,7 +4441,7 @@
         </w:rPr>
         <w:t>y</w:t>
       </w:r>
-      <w:bookmarkEnd w:id="5"/>
+      <w:bookmarkEnd w:id="6"/>
     </w:p>
     <w:p>
       <w:pPr>
@@ -4523,6 +4551,7 @@
           <w:sz w:val="28"/>
           <w:szCs w:val="28"/>
         </w:rPr>
+        <w:lastRenderedPageBreak/>
         <w:t xml:space="preserve">After </w:t>
       </w:r>
       <w:r>
@@ -4566,7 +4595,6 @@
           <w:sz w:val="28"/>
           <w:szCs w:val="28"/>
         </w:rPr>
-        <w:lastRenderedPageBreak/>
         <w:t>The game screen will show up, zombies will spawn and try to kill the player</w:t>
       </w:r>
     </w:p>
@@ -4870,7 +4898,7 @@
           <w:szCs w:val="28"/>
         </w:rPr>
       </w:pPr>
-      <w:bookmarkStart w:id="6" w:name="_Toc28263251"/>
+      <w:bookmarkStart w:id="7" w:name="_Toc28263251"/>
       <w:r>
         <w:rPr>
           <w:rFonts w:ascii="Times New Roman" w:hAnsi="Times New Roman" w:cs="Times New Roman"/>
@@ -4882,7 +4910,7 @@
         </w:rPr>
         <w:t>3. Game play</w:t>
       </w:r>
-      <w:bookmarkEnd w:id="6"/>
+      <w:bookmarkEnd w:id="7"/>
     </w:p>
     <w:p>
       <w:pPr>
@@ -4894,7 +4922,7 @@
           <w:szCs w:val="28"/>
         </w:rPr>
       </w:pPr>
-      <w:bookmarkStart w:id="7" w:name="_Toc28263252"/>
+      <w:bookmarkStart w:id="8" w:name="_Toc28263252"/>
       <w:r>
         <w:rPr>
           <w:rFonts w:ascii="Times New Roman" w:hAnsi="Times New Roman" w:cs="Times New Roman"/>
@@ -4904,7 +4932,7 @@
         </w:rPr>
         <w:t>a. Game progression</w:t>
       </w:r>
-      <w:bookmarkEnd w:id="7"/>
+      <w:bookmarkEnd w:id="8"/>
     </w:p>
     <w:p>
       <w:pPr>
@@ -5001,7 +5029,7 @@
           <w:szCs w:val="28"/>
         </w:rPr>
       </w:pPr>
-      <w:bookmarkStart w:id="8" w:name="_Toc28263253"/>
+      <w:bookmarkStart w:id="9" w:name="_Toc28263253"/>
       <w:r>
         <w:rPr>
           <w:rFonts w:ascii="Times New Roman" w:hAnsi="Times New Roman" w:cs="Times New Roman"/>
@@ -5011,7 +5039,7 @@
         </w:rPr>
         <w:t>b. Mission / Challenge Structure</w:t>
       </w:r>
-      <w:bookmarkEnd w:id="8"/>
+      <w:bookmarkEnd w:id="9"/>
       <w:r>
         <w:rPr>
           <w:rFonts w:ascii="Times New Roman" w:hAnsi="Times New Roman" w:cs="Times New Roman"/>
@@ -5064,7 +5092,7 @@
           <w:szCs w:val="28"/>
         </w:rPr>
       </w:pPr>
-      <w:bookmarkStart w:id="9" w:name="_Toc28263254"/>
+      <w:bookmarkStart w:id="10" w:name="_Toc28263254"/>
       <w:r>
         <w:rPr>
           <w:rFonts w:ascii="Times New Roman" w:hAnsi="Times New Roman" w:cs="Times New Roman"/>
@@ -5083,7 +5111,7 @@
         </w:rPr>
         <w:t>e</w:t>
       </w:r>
-      <w:bookmarkEnd w:id="9"/>
+      <w:bookmarkEnd w:id="10"/>
     </w:p>
     <w:p>
       <w:pPr>
@@ -5137,7 +5165,7 @@
           <w:szCs w:val="28"/>
         </w:rPr>
       </w:pPr>
-      <w:bookmarkStart w:id="10" w:name="_Toc28263255"/>
+      <w:bookmarkStart w:id="11" w:name="_Toc28263255"/>
       <w:r>
         <w:rPr>
           <w:rFonts w:ascii="Times New Roman" w:hAnsi="Times New Roman" w:cs="Times New Roman"/>
@@ -5147,7 +5175,7 @@
         <w:lastRenderedPageBreak/>
         <w:t>Screen flow</w:t>
       </w:r>
-      <w:bookmarkEnd w:id="10"/>
+      <w:bookmarkEnd w:id="11"/>
     </w:p>
     <w:p>
       <w:pPr>
@@ -5626,7 +5654,7 @@
           <w:szCs w:val="28"/>
         </w:rPr>
       </w:pPr>
-      <w:bookmarkStart w:id="11" w:name="_Toc28263256"/>
+      <w:bookmarkStart w:id="12" w:name="_Toc28263256"/>
       <w:r>
         <w:rPr>
           <w:rFonts w:ascii="Times New Roman" w:hAnsi="Times New Roman" w:cs="Times New Roman"/>
@@ -5638,7 +5666,7 @@
         </w:rPr>
         <w:t>4. Character</w:t>
       </w:r>
-      <w:bookmarkEnd w:id="11"/>
+      <w:bookmarkEnd w:id="12"/>
     </w:p>
     <w:p>
       <w:pPr>
@@ -5651,7 +5679,7 @@
           <w:szCs w:val="28"/>
         </w:rPr>
       </w:pPr>
-      <w:bookmarkStart w:id="12" w:name="_Toc28263257"/>
+      <w:bookmarkStart w:id="13" w:name="_Toc28263257"/>
       <w:r>
         <w:rPr>
           <w:rFonts w:ascii="Times New Roman" w:hAnsi="Times New Roman" w:cs="Times New Roman"/>
@@ -5661,7 +5689,7 @@
         </w:rPr>
         <w:t>a. List Character</w:t>
       </w:r>
-      <w:bookmarkEnd w:id="12"/>
+      <w:bookmarkEnd w:id="13"/>
     </w:p>
     <w:p>
       <w:pPr>
@@ -5909,7 +5937,7 @@
           <w:szCs w:val="28"/>
         </w:rPr>
       </w:pPr>
-      <w:bookmarkStart w:id="13" w:name="_Toc28263258"/>
+      <w:bookmarkStart w:id="14" w:name="_Toc28263258"/>
       <w:r>
         <w:rPr>
           <w:rFonts w:ascii="Times New Roman" w:hAnsi="Times New Roman" w:cs="Times New Roman"/>
@@ -5920,7 +5948,7 @@
         <w:lastRenderedPageBreak/>
         <w:t>b. Characteristic</w:t>
       </w:r>
-      <w:bookmarkEnd w:id="13"/>
+      <w:bookmarkEnd w:id="14"/>
     </w:p>
     <w:p>
       <w:pPr>
@@ -6369,7 +6397,7 @@
           <w:szCs w:val="28"/>
         </w:rPr>
       </w:pPr>
-      <w:bookmarkStart w:id="14" w:name="_Toc28263259"/>
+      <w:bookmarkStart w:id="15" w:name="_Toc28263259"/>
       <w:r>
         <w:rPr>
           <w:rFonts w:ascii="Times New Roman" w:hAnsi="Times New Roman" w:cs="Times New Roman"/>
@@ -6379,7 +6407,7 @@
         </w:rPr>
         <w:t>c. Movement</w:t>
       </w:r>
-      <w:bookmarkEnd w:id="14"/>
+      <w:bookmarkEnd w:id="15"/>
     </w:p>
     <w:p>
       <w:pPr>
@@ -6463,7 +6491,7 @@
           <w:szCs w:val="28"/>
         </w:rPr>
       </w:pPr>
-      <w:bookmarkStart w:id="15" w:name="_Toc28263260"/>
+      <w:bookmarkStart w:id="16" w:name="_Toc28263260"/>
       <w:r>
         <w:rPr>
           <w:rFonts w:ascii="Times New Roman" w:hAnsi="Times New Roman" w:cs="Times New Roman"/>
@@ -6475,7 +6503,7 @@
         </w:rPr>
         <w:t>5. Interface</w:t>
       </w:r>
-      <w:bookmarkEnd w:id="15"/>
+      <w:bookmarkEnd w:id="16"/>
     </w:p>
     <w:p>
       <w:pPr>
@@ -6496,7 +6524,7 @@
         </w:rPr>
         <w:tab/>
       </w:r>
-      <w:bookmarkStart w:id="16" w:name="_Toc28263261"/>
+      <w:bookmarkStart w:id="17" w:name="_Toc28263261"/>
       <w:r>
         <w:rPr>
           <w:rFonts w:ascii="Times New Roman" w:hAnsi="Times New Roman" w:cs="Times New Roman"/>
@@ -6506,7 +6534,7 @@
         </w:rPr>
         <w:t>a. Visual Interface</w:t>
       </w:r>
-      <w:bookmarkEnd w:id="16"/>
+      <w:bookmarkEnd w:id="17"/>
     </w:p>
     <w:p>
       <w:pPr>
@@ -6545,7 +6573,7 @@
         </w:rPr>
         <w:tab/>
       </w:r>
-      <w:bookmarkStart w:id="17" w:name="_Toc28263262"/>
+      <w:bookmarkStart w:id="18" w:name="_Toc28263262"/>
       <w:r>
         <w:rPr>
           <w:rFonts w:ascii="Times New Roman" w:hAnsi="Times New Roman" w:cs="Times New Roman"/>
@@ -6555,7 +6583,7 @@
         </w:rPr>
         <w:t>b. Control System</w:t>
       </w:r>
-      <w:bookmarkEnd w:id="17"/>
+      <w:bookmarkEnd w:id="18"/>
     </w:p>
     <w:p>
       <w:pPr>
@@ -6717,7 +6745,7 @@
         </w:rPr>
         <w:t xml:space="preserve"> </w:t>
       </w:r>
-      <w:bookmarkStart w:id="18" w:name="_Toc28263263"/>
+      <w:bookmarkStart w:id="19" w:name="_Toc28263263"/>
       <w:r>
         <w:rPr>
           <w:rFonts w:ascii="Times New Roman" w:hAnsi="Times New Roman" w:cs="Times New Roman"/>
@@ -6727,7 +6755,7 @@
         </w:rPr>
         <w:t>c. Audio, music, sound effect</w:t>
       </w:r>
-      <w:bookmarkEnd w:id="18"/>
+      <w:bookmarkEnd w:id="19"/>
     </w:p>
     <w:p>
       <w:pPr>
@@ -6770,8 +6798,6 @@
         </w:rPr>
         <w:t>.</w:t>
       </w:r>
-      <w:bookmarkStart w:id="19" w:name="_GoBack"/>
-      <w:bookmarkEnd w:id="19"/>
     </w:p>
     <w:p>
       <w:pPr>
@@ -9188,7 +9214,7 @@
 </file>
 
 <file path=customXml/itemProps1.xml><?xml version="1.0" encoding="utf-8"?>
-<ds:datastoreItem xmlns:ds="http://schemas.openxmlformats.org/officeDocument/2006/customXml" ds:itemID="{D693FB29-79C5-48AF-B185-83B3418E1599}">
+<ds:datastoreItem xmlns:ds="http://schemas.openxmlformats.org/officeDocument/2006/customXml" ds:itemID="{28B40FCA-670A-4E46-B3A1-99DA0A181878}">
   <ds:schemaRefs>
     <ds:schemaRef ds:uri="http://schemas.openxmlformats.org/officeDocument/2006/bibliography"/>
   </ds:schemaRefs>

</xml_diff>